<commit_message>
Docs: added new legend example
</commit_message>
<xml_diff>
--- a/docs/BinMaster_LegendExamples.docx
+++ b/docs/BinMaster_LegendExamples.docx
@@ -21,8 +21,6 @@
           <w:b/>
         </w:rPr>
       </w:pPr>
-      <w:bookmarkStart w:id="0" w:name="_GoBack"/>
-      <w:bookmarkEnd w:id="0"/>
     </w:p>
     <w:tbl>
       <w:tblPr>
@@ -31,8 +29,8 @@
         <w:tblLook w:val="04A0" w:firstRow="1" w:lastRow="0" w:firstColumn="1" w:lastColumn="0" w:noHBand="0" w:noVBand="1"/>
       </w:tblPr>
       <w:tblGrid>
-        <w:gridCol w:w="2965"/>
-        <w:gridCol w:w="6385"/>
+        <w:gridCol w:w="3588"/>
+        <w:gridCol w:w="5762"/>
       </w:tblGrid>
       <w:tr>
         <w:tc>
@@ -742,6 +740,192 @@
             </w:pPr>
             <w:r>
               <w:t>minLabel, maxLabel: undefined</w:t>
+            </w:r>
+          </w:p>
+        </w:tc>
+      </w:tr>
+      <w:tr>
+        <w:tc>
+          <w:tcPr>
+            <w:tcW w:w="2965" w:type="dxa"/>
+          </w:tcPr>
+          <w:p>
+            <w:pPr>
+              <w:rPr>
+                <w:noProof/>
+              </w:rPr>
+            </w:pPr>
+            <w:r>
+              <w:rPr>
+                <w:noProof/>
+              </w:rPr>
+              <w:drawing>
+                <wp:inline distT="0" distB="0" distL="0" distR="0" wp14:anchorId="14EE08C8" wp14:editId="0018D995">
+                  <wp:extent cx="2141443" cy="2600325"/>
+                  <wp:effectExtent l="0" t="0" r="0" b="0"/>
+                  <wp:docPr id="5" name="Picture 5"/>
+                  <wp:cNvGraphicFramePr>
+                    <a:graphicFrameLocks xmlns:a="http://schemas.openxmlformats.org/drawingml/2006/main" noChangeAspect="1"/>
+                  </wp:cNvGraphicFramePr>
+                  <a:graphic xmlns:a="http://schemas.openxmlformats.org/drawingml/2006/main">
+                    <a:graphicData uri="http://schemas.openxmlformats.org/drawingml/2006/picture">
+                      <pic:pic xmlns:pic="http://schemas.openxmlformats.org/drawingml/2006/picture">
+                        <pic:nvPicPr>
+                          <pic:cNvPr id="1" name=""/>
+                          <pic:cNvPicPr/>
+                        </pic:nvPicPr>
+                        <pic:blipFill>
+                          <a:blip r:embed="rId9"/>
+                          <a:stretch>
+                            <a:fillRect/>
+                          </a:stretch>
+                        </pic:blipFill>
+                        <pic:spPr>
+                          <a:xfrm>
+                            <a:off x="0" y="0"/>
+                            <a:ext cx="2158837" cy="2621446"/>
+                          </a:xfrm>
+                          <a:prstGeom prst="rect">
+                            <a:avLst/>
+                          </a:prstGeom>
+                        </pic:spPr>
+                      </pic:pic>
+                    </a:graphicData>
+                  </a:graphic>
+                </wp:inline>
+              </w:drawing>
+            </w:r>
+          </w:p>
+        </w:tc>
+        <w:tc>
+          <w:tcPr>
+            <w:tcW w:w="6385" w:type="dxa"/>
+          </w:tcPr>
+          <w:p>
+            <w:r>
+              <w:t>Bin.binVals:</w:t>
+            </w:r>
+          </w:p>
+          <w:p>
+            <w:pPr>
+              <w:pStyle w:val="ListParagraph"/>
+              <w:numPr>
+                <w:ilvl w:val="0"/>
+                <w:numId w:val="2"/>
+              </w:numPr>
+            </w:pPr>
+            <w:r>
+              <w:t>Min: 253.8</w:t>
+            </w:r>
+          </w:p>
+          <w:p>
+            <w:pPr>
+              <w:pStyle w:val="ListParagraph"/>
+              <w:numPr>
+                <w:ilvl w:val="0"/>
+                <w:numId w:val="2"/>
+              </w:numPr>
+            </w:pPr>
+            <w:r>
+              <w:t>Max: 328.6</w:t>
+            </w:r>
+          </w:p>
+          <w:p>
+            <w:pPr>
+              <w:pStyle w:val="ListParagraph"/>
+              <w:numPr>
+                <w:ilvl w:val="0"/>
+                <w:numId w:val="2"/>
+              </w:numPr>
+            </w:pPr>
+            <w:r>
+              <w:t xml:space="preserve">Range: </w:t>
+            </w:r>
+          </w:p>
+          <w:p/>
+          <w:p>
+            <w:r>
+              <w:t>Bin.encodeVals:</w:t>
+            </w:r>
+          </w:p>
+          <w:p>
+            <w:pPr>
+              <w:pStyle w:val="ListParagraph"/>
+              <w:numPr>
+                <w:ilvl w:val="0"/>
+                <w:numId w:val="2"/>
+              </w:numPr>
+            </w:pPr>
+            <w:r>
+              <w:t>Color: #833300</w:t>
+            </w:r>
+          </w:p>
+          <w:p/>
+          <w:p>
+            <w:r>
+              <w:t>Bin.labelVals[DEFAULT]:</w:t>
+            </w:r>
+          </w:p>
+          <w:p>
+            <w:pPr>
+              <w:pStyle w:val="ListParagraph"/>
+              <w:numPr>
+                <w:ilvl w:val="0"/>
+                <w:numId w:val="2"/>
+              </w:numPr>
+            </w:pPr>
+            <w:r>
+              <w:t>rangeLabel: “253.8 – 328.6”</w:t>
+            </w:r>
+          </w:p>
+          <w:p>
+            <w:pPr>
+              <w:pStyle w:val="ListParagraph"/>
+              <w:numPr>
+                <w:ilvl w:val="0"/>
+                <w:numId w:val="2"/>
+              </w:numPr>
+            </w:pPr>
+            <w:r>
+              <w:t>minLabel: 253.8</w:t>
+            </w:r>
+          </w:p>
+          <w:p>
+            <w:pPr>
+              <w:pStyle w:val="ListParagraph"/>
+              <w:numPr>
+                <w:ilvl w:val="0"/>
+                <w:numId w:val="2"/>
+              </w:numPr>
+            </w:pPr>
+            <w:r>
+              <w:t>maxLabel: 328.6</w:t>
+            </w:r>
+          </w:p>
+          <w:p/>
+          <w:p>
+            <w:r>
+              <w:t>Bin.labelVals[</w:t>
+            </w:r>
+            <w:r>
+              <w:t>compRate</w:t>
+            </w:r>
+            <w:bookmarkStart w:id="0" w:name="_GoBack"/>
+            <w:bookmarkEnd w:id="0"/>
+            <w:r>
+              <w:t>]:</w:t>
+            </w:r>
+          </w:p>
+          <w:p>
+            <w:pPr>
+              <w:pStyle w:val="ListParagraph"/>
+              <w:numPr>
+                <w:ilvl w:val="0"/>
+                <w:numId w:val="2"/>
+              </w:numPr>
+            </w:pPr>
+            <w:r>
+              <w:t>rangeLabel: “1.24 – 1.60”</w:t>
             </w:r>
           </w:p>
         </w:tc>

</xml_diff>

<commit_message>
Added support libraries and data
assorted d3 js libraries, dataMgr (from Rich), and linked into the .html

Added obesity dataset
</commit_message>
<xml_diff>
--- a/docs/BinMaster_LegendExamples.docx
+++ b/docs/BinMaster_LegendExamples.docx
@@ -44,199 +44,10 @@
                 <w:noProof/>
               </w:rPr>
               <w:drawing>
-                <wp:inline distT="0" distB="0" distL="0" distR="0" wp14:anchorId="5C26B676" wp14:editId="5432AA14">
+                <wp:inline distT="0" distB="0" distL="0" distR="0" wp14:anchorId="644290F5" wp14:editId="68BFF525">
                   <wp:extent cx="885714" cy="1161905"/>
                   <wp:effectExtent l="0" t="0" r="0" b="635"/>
                   <wp:docPr id="1" name="Picture 1"/>
-                  <wp:cNvGraphicFramePr>
-                    <a:graphicFrameLocks xmlns:a="http://schemas.openxmlformats.org/drawingml/2006/main" noChangeAspect="1"/>
-                  </wp:cNvGraphicFramePr>
-                  <a:graphic xmlns:a="http://schemas.openxmlformats.org/drawingml/2006/main">
-                    <a:graphicData uri="http://schemas.openxmlformats.org/drawingml/2006/picture">
-                      <pic:pic xmlns:pic="http://schemas.openxmlformats.org/drawingml/2006/picture">
-                        <pic:nvPicPr>
-                          <pic:cNvPr id="1" name=""/>
-                          <pic:cNvPicPr/>
-                        </pic:nvPicPr>
-                        <pic:blipFill>
-                          <a:blip r:embed="rId5"/>
-                          <a:stretch>
-                            <a:fillRect/>
-                          </a:stretch>
-                        </pic:blipFill>
-                        <pic:spPr>
-                          <a:xfrm>
-                            <a:off x="0" y="0"/>
-                            <a:ext cx="885714" cy="1161905"/>
-                          </a:xfrm>
-                          <a:prstGeom prst="rect">
-                            <a:avLst/>
-                          </a:prstGeom>
-                        </pic:spPr>
-                      </pic:pic>
-                    </a:graphicData>
-                  </a:graphic>
-                </wp:inline>
-              </w:drawing>
-            </w:r>
-          </w:p>
-        </w:tc>
-        <w:tc>
-          <w:tcPr>
-            <w:tcW w:w="6385" w:type="dxa"/>
-          </w:tcPr>
-          <w:p>
-            <w:r>
-              <w:t>Bin.binVals</w:t>
-            </w:r>
-          </w:p>
-          <w:p>
-            <w:pPr>
-              <w:pStyle w:val="ListParagraph"/>
-              <w:numPr>
-                <w:ilvl w:val="0"/>
-                <w:numId w:val="2"/>
-              </w:numPr>
-            </w:pPr>
-            <w:r>
-              <w:t>Max: (dataMax)</w:t>
-            </w:r>
-          </w:p>
-          <w:p>
-            <w:pPr>
-              <w:pStyle w:val="ListParagraph"/>
-              <w:numPr>
-                <w:ilvl w:val="0"/>
-                <w:numId w:val="2"/>
-              </w:numPr>
-            </w:pPr>
-            <w:r>
-              <w:t>Min: 10.0</w:t>
-            </w:r>
-          </w:p>
-          <w:p>
-            <w:pPr>
-              <w:pStyle w:val="ListParagraph"/>
-              <w:numPr>
-                <w:ilvl w:val="0"/>
-                <w:numId w:val="2"/>
-              </w:numPr>
-            </w:pPr>
-            <w:r>
-              <w:t>Range: (dataMax – 10.0)</w:t>
-            </w:r>
-          </w:p>
-          <w:p>
-            <w:pPr>
-              <w:pStyle w:val="ListParagraph"/>
-            </w:pPr>
-          </w:p>
-          <w:p>
-            <w:r>
-              <w:t>Bin.encodeVals:</w:t>
-            </w:r>
-          </w:p>
-          <w:p>
-            <w:pPr>
-              <w:pStyle w:val="ListParagraph"/>
-              <w:numPr>
-                <w:ilvl w:val="0"/>
-                <w:numId w:val="2"/>
-              </w:numPr>
-            </w:pPr>
-            <w:r>
-              <w:t>Color: #3D3D3D</w:t>
-            </w:r>
-          </w:p>
-          <w:p/>
-          <w:p>
-            <w:r>
-              <w:t>Bin.labelVals[legend]:</w:t>
-            </w:r>
-          </w:p>
-          <w:p>
-            <w:pPr>
-              <w:pStyle w:val="ListParagraph"/>
-              <w:numPr>
-                <w:ilvl w:val="0"/>
-                <w:numId w:val="2"/>
-              </w:numPr>
-            </w:pPr>
-            <w:r>
-              <w:t>rangeLabel: “10.0% or over”</w:t>
-            </w:r>
-          </w:p>
-          <w:p>
-            <w:pPr>
-              <w:pStyle w:val="ListParagraph"/>
-              <w:numPr>
-                <w:ilvl w:val="0"/>
-                <w:numId w:val="2"/>
-              </w:numPr>
-            </w:pPr>
-            <w:r>
-              <w:t>minLabel, maxLabel: undefined</w:t>
-            </w:r>
-          </w:p>
-          <w:p>
-            <w:r>
-              <w:t>Bin.labelVals[DEFAULT]:</w:t>
-            </w:r>
-          </w:p>
-          <w:p>
-            <w:pPr>
-              <w:pStyle w:val="ListParagraph"/>
-              <w:numPr>
-                <w:ilvl w:val="0"/>
-                <w:numId w:val="2"/>
-              </w:numPr>
-            </w:pPr>
-            <w:r>
-              <w:t>rangeLabel: 10.0 – (dataMax)</w:t>
-            </w:r>
-          </w:p>
-          <w:p>
-            <w:pPr>
-              <w:pStyle w:val="ListParagraph"/>
-              <w:numPr>
-                <w:ilvl w:val="0"/>
-                <w:numId w:val="2"/>
-              </w:numPr>
-            </w:pPr>
-            <w:r>
-              <w:t>minLabel: 10.0</w:t>
-            </w:r>
-          </w:p>
-          <w:p>
-            <w:pPr>
-              <w:pStyle w:val="ListParagraph"/>
-              <w:numPr>
-                <w:ilvl w:val="0"/>
-                <w:numId w:val="2"/>
-              </w:numPr>
-            </w:pPr>
-            <w:r>
-              <w:t>maxLabel: (dataMax)</w:t>
-            </w:r>
-          </w:p>
-          <w:p/>
-        </w:tc>
-      </w:tr>
-      <w:tr>
-        <w:tc>
-          <w:tcPr>
-            <w:tcW w:w="2965" w:type="dxa"/>
-          </w:tcPr>
-          <w:p>
-            <w:r>
-              <w:rPr>
-                <w:noProof/>
-              </w:rPr>
-              <w:drawing>
-                <wp:inline distT="0" distB="0" distL="0" distR="0" wp14:anchorId="06F650F3" wp14:editId="328C28CF">
-                  <wp:extent cx="1457143" cy="1447619"/>
-                  <wp:effectExtent l="0" t="0" r="0" b="635"/>
-                  <wp:docPr id="2" name="Picture 2"/>
                   <wp:cNvGraphicFramePr>
                     <a:graphicFrameLocks xmlns:a="http://schemas.openxmlformats.org/drawingml/2006/main" noChangeAspect="1"/>
                   </wp:cNvGraphicFramePr>
@@ -256,7 +67,7 @@
                         <pic:spPr>
                           <a:xfrm>
                             <a:off x="0" y="0"/>
-                            <a:ext cx="1457143" cy="1447619"/>
+                            <a:ext cx="885714" cy="1161905"/>
                           </a:xfrm>
                           <a:prstGeom prst="rect">
                             <a:avLst/>
@@ -275,20 +86,30 @@
             <w:tcW w:w="6385" w:type="dxa"/>
           </w:tcPr>
           <w:p>
+            <w:proofErr w:type="spellStart"/>
             <w:r>
               <w:t>Bin.binVals</w:t>
             </w:r>
-          </w:p>
-          <w:p>
-            <w:pPr>
-              <w:pStyle w:val="ListParagraph"/>
-              <w:numPr>
-                <w:ilvl w:val="0"/>
-                <w:numId w:val="2"/>
-              </w:numPr>
-            </w:pPr>
-            <w:r>
-              <w:t>Max: 60.0</w:t>
+            <w:proofErr w:type="spellEnd"/>
+          </w:p>
+          <w:p>
+            <w:pPr>
+              <w:pStyle w:val="ListParagraph"/>
+              <w:numPr>
+                <w:ilvl w:val="0"/>
+                <w:numId w:val="2"/>
+              </w:numPr>
+            </w:pPr>
+            <w:r>
+              <w:t>Max: (</w:t>
+            </w:r>
+            <w:proofErr w:type="spellStart"/>
+            <w:r>
+              <w:t>dataMax</w:t>
+            </w:r>
+            <w:proofErr w:type="spellEnd"/>
+            <w:r>
+              <w:t>)</w:t>
             </w:r>
           </w:p>
           <w:p>
@@ -312,97 +133,172 @@
               </w:numPr>
             </w:pPr>
             <w:r>
-              <w:t>Range: 50.0</w:t>
+              <w:t>Range: (</w:t>
+            </w:r>
+            <w:proofErr w:type="spellStart"/>
+            <w:r>
+              <w:t>dataMax</w:t>
+            </w:r>
+            <w:proofErr w:type="spellEnd"/>
+            <w:r>
+              <w:t xml:space="preserve"> – 10.0)</w:t>
+            </w:r>
+          </w:p>
+          <w:p>
+            <w:pPr>
+              <w:pStyle w:val="ListParagraph"/>
+            </w:pPr>
+          </w:p>
+          <w:p>
+            <w:proofErr w:type="spellStart"/>
+            <w:r>
+              <w:t>Bin.encodeVals</w:t>
+            </w:r>
+            <w:proofErr w:type="spellEnd"/>
+            <w:r>
+              <w:t>:</w:t>
+            </w:r>
+          </w:p>
+          <w:p>
+            <w:pPr>
+              <w:pStyle w:val="ListParagraph"/>
+              <w:numPr>
+                <w:ilvl w:val="0"/>
+                <w:numId w:val="2"/>
+              </w:numPr>
+            </w:pPr>
+            <w:r>
+              <w:t>Color: #3D3D3D</w:t>
             </w:r>
           </w:p>
           <w:p/>
           <w:p>
-            <w:r>
-              <w:t>Bin.encodeVals:</w:t>
-            </w:r>
-          </w:p>
-          <w:p>
-            <w:pPr>
-              <w:pStyle w:val="ListParagraph"/>
-              <w:numPr>
-                <w:ilvl w:val="0"/>
-                <w:numId w:val="2"/>
-              </w:numPr>
-            </w:pPr>
-            <w:r>
-              <w:t>Color: #003366</w:t>
-            </w:r>
-          </w:p>
-          <w:p/>
-          <w:p>
-            <w:r>
-              <w:t>Bin.labelVals[legend]:</w:t>
-            </w:r>
-          </w:p>
-          <w:p>
-            <w:pPr>
-              <w:pStyle w:val="ListParagraph"/>
-              <w:numPr>
-                <w:ilvl w:val="0"/>
-                <w:numId w:val="2"/>
-              </w:numPr>
-            </w:pPr>
-            <w:r>
-              <w:t>rangeLabel: “10.0 to 60.0”</w:t>
-            </w:r>
-          </w:p>
-          <w:p>
-            <w:pPr>
-              <w:pStyle w:val="ListParagraph"/>
-              <w:numPr>
-                <w:ilvl w:val="0"/>
-                <w:numId w:val="2"/>
-              </w:numPr>
-            </w:pPr>
-            <w:r>
-              <w:t>minLabel, maxLabel: undefined</w:t>
-            </w:r>
-          </w:p>
-          <w:p/>
-          <w:p>
-            <w:r>
-              <w:t>Bin.labelVals[DEFAULT]:</w:t>
-            </w:r>
-          </w:p>
-          <w:p>
-            <w:pPr>
-              <w:pStyle w:val="ListParagraph"/>
-              <w:numPr>
-                <w:ilvl w:val="0"/>
-                <w:numId w:val="2"/>
-              </w:numPr>
-            </w:pPr>
-            <w:r>
-              <w:t>rangeLabel: “10.0 – 60.0”</w:t>
-            </w:r>
-          </w:p>
-          <w:p>
-            <w:pPr>
-              <w:pStyle w:val="ListParagraph"/>
-              <w:numPr>
-                <w:ilvl w:val="0"/>
-                <w:numId w:val="2"/>
-              </w:numPr>
-            </w:pPr>
-            <w:r>
-              <w:t>minLabel: 10.0</w:t>
-            </w:r>
-          </w:p>
-          <w:p>
-            <w:pPr>
-              <w:pStyle w:val="ListParagraph"/>
-              <w:numPr>
-                <w:ilvl w:val="0"/>
-                <w:numId w:val="2"/>
-              </w:numPr>
-            </w:pPr>
-            <w:r>
-              <w:t>maxLabel: 60.0</w:t>
+            <w:proofErr w:type="spellStart"/>
+            <w:r>
+              <w:t>Bin.labelVals</w:t>
+            </w:r>
+            <w:proofErr w:type="spellEnd"/>
+            <w:r>
+              <w:t>[legend]:</w:t>
+            </w:r>
+          </w:p>
+          <w:p>
+            <w:pPr>
+              <w:pStyle w:val="ListParagraph"/>
+              <w:numPr>
+                <w:ilvl w:val="0"/>
+                <w:numId w:val="2"/>
+              </w:numPr>
+            </w:pPr>
+            <w:proofErr w:type="spellStart"/>
+            <w:r>
+              <w:t>rangeLabel</w:t>
+            </w:r>
+            <w:proofErr w:type="spellEnd"/>
+            <w:r>
+              <w:t>: “10.0% or over”</w:t>
+            </w:r>
+          </w:p>
+          <w:p>
+            <w:pPr>
+              <w:pStyle w:val="ListParagraph"/>
+              <w:numPr>
+                <w:ilvl w:val="0"/>
+                <w:numId w:val="2"/>
+              </w:numPr>
+            </w:pPr>
+            <w:proofErr w:type="spellStart"/>
+            <w:r>
+              <w:t>minLabel</w:t>
+            </w:r>
+            <w:proofErr w:type="spellEnd"/>
+            <w:r>
+              <w:t xml:space="preserve">, </w:t>
+            </w:r>
+            <w:proofErr w:type="spellStart"/>
+            <w:r>
+              <w:t>maxLabel</w:t>
+            </w:r>
+            <w:proofErr w:type="spellEnd"/>
+            <w:r>
+              <w:t>: undefined</w:t>
+            </w:r>
+          </w:p>
+          <w:p>
+            <w:proofErr w:type="spellStart"/>
+            <w:r>
+              <w:t>Bin.labelVals</w:t>
+            </w:r>
+            <w:proofErr w:type="spellEnd"/>
+            <w:r>
+              <w:t>[DEFAULT]:</w:t>
+            </w:r>
+          </w:p>
+          <w:p>
+            <w:pPr>
+              <w:pStyle w:val="ListParagraph"/>
+              <w:numPr>
+                <w:ilvl w:val="0"/>
+                <w:numId w:val="2"/>
+              </w:numPr>
+            </w:pPr>
+            <w:proofErr w:type="spellStart"/>
+            <w:r>
+              <w:t>rangeLabel</w:t>
+            </w:r>
+            <w:proofErr w:type="spellEnd"/>
+            <w:r>
+              <w:t>: 10.0 – (</w:t>
+            </w:r>
+            <w:proofErr w:type="spellStart"/>
+            <w:r>
+              <w:t>dataMax</w:t>
+            </w:r>
+            <w:proofErr w:type="spellEnd"/>
+            <w:r>
+              <w:t>)</w:t>
+            </w:r>
+          </w:p>
+          <w:p>
+            <w:pPr>
+              <w:pStyle w:val="ListParagraph"/>
+              <w:numPr>
+                <w:ilvl w:val="0"/>
+                <w:numId w:val="2"/>
+              </w:numPr>
+            </w:pPr>
+            <w:proofErr w:type="spellStart"/>
+            <w:r>
+              <w:t>minLabel</w:t>
+            </w:r>
+            <w:proofErr w:type="spellEnd"/>
+            <w:r>
+              <w:t>: 10.0</w:t>
+            </w:r>
+          </w:p>
+          <w:p>
+            <w:pPr>
+              <w:pStyle w:val="ListParagraph"/>
+              <w:numPr>
+                <w:ilvl w:val="0"/>
+                <w:numId w:val="2"/>
+              </w:numPr>
+            </w:pPr>
+            <w:proofErr w:type="spellStart"/>
+            <w:r>
+              <w:t>maxLabel</w:t>
+            </w:r>
+            <w:proofErr w:type="spellEnd"/>
+            <w:r>
+              <w:t>: (</w:t>
+            </w:r>
+            <w:proofErr w:type="spellStart"/>
+            <w:r>
+              <w:t>dataMax</w:t>
+            </w:r>
+            <w:proofErr w:type="spellEnd"/>
+            <w:r>
+              <w:t>)</w:t>
             </w:r>
           </w:p>
           <w:p/>
@@ -419,10 +315,10 @@
                 <w:noProof/>
               </w:rPr>
               <w:drawing>
-                <wp:inline distT="0" distB="0" distL="0" distR="0" wp14:anchorId="2D49D566" wp14:editId="048C8193">
-                  <wp:extent cx="1609524" cy="1276190"/>
+                <wp:inline distT="0" distB="0" distL="0" distR="0" wp14:anchorId="272C8D18" wp14:editId="732DA6D6">
+                  <wp:extent cx="1457143" cy="1447619"/>
                   <wp:effectExtent l="0" t="0" r="0" b="635"/>
-                  <wp:docPr id="3" name="Picture 3"/>
+                  <wp:docPr id="2" name="Picture 2"/>
                   <wp:cNvGraphicFramePr>
                     <a:graphicFrameLocks xmlns:a="http://schemas.openxmlformats.org/drawingml/2006/main" noChangeAspect="1"/>
                   </wp:cNvGraphicFramePr>
@@ -442,7 +338,7 @@
                         <pic:spPr>
                           <a:xfrm>
                             <a:off x="0" y="0"/>
-                            <a:ext cx="1609524" cy="1276190"/>
+                            <a:ext cx="1457143" cy="1447619"/>
                           </a:xfrm>
                           <a:prstGeom prst="rect">
                             <a:avLst/>
@@ -461,164 +357,187 @@
             <w:tcW w:w="6385" w:type="dxa"/>
           </w:tcPr>
           <w:p>
-            <w:pPr>
-              <w:rPr>
-                <w:b/>
-                <w:i/>
-              </w:rPr>
-            </w:pPr>
-            <w:r>
-              <w:rPr>
-                <w:b/>
-                <w:i/>
-              </w:rPr>
-              <w:t>Third bin (12.5-24.9)</w:t>
+            <w:proofErr w:type="spellStart"/>
+            <w:r>
+              <w:t>Bin.binVals</w:t>
+            </w:r>
+            <w:proofErr w:type="spellEnd"/>
+          </w:p>
+          <w:p>
+            <w:pPr>
+              <w:pStyle w:val="ListParagraph"/>
+              <w:numPr>
+                <w:ilvl w:val="0"/>
+                <w:numId w:val="2"/>
+              </w:numPr>
+            </w:pPr>
+            <w:r>
+              <w:t>Max: 60.0</w:t>
+            </w:r>
+          </w:p>
+          <w:p>
+            <w:pPr>
+              <w:pStyle w:val="ListParagraph"/>
+              <w:numPr>
+                <w:ilvl w:val="0"/>
+                <w:numId w:val="2"/>
+              </w:numPr>
+            </w:pPr>
+            <w:r>
+              <w:t>Min: 10.0</w:t>
+            </w:r>
+          </w:p>
+          <w:p>
+            <w:pPr>
+              <w:pStyle w:val="ListParagraph"/>
+              <w:numPr>
+                <w:ilvl w:val="0"/>
+                <w:numId w:val="2"/>
+              </w:numPr>
+            </w:pPr>
+            <w:r>
+              <w:t>Range: 50.0</w:t>
             </w:r>
           </w:p>
           <w:p/>
           <w:p>
-            <w:r>
-              <w:t>Bin.binVals</w:t>
-            </w:r>
-          </w:p>
-          <w:p>
-            <w:pPr>
-              <w:pStyle w:val="ListParagraph"/>
-              <w:numPr>
-                <w:ilvl w:val="0"/>
-                <w:numId w:val="2"/>
-              </w:numPr>
-            </w:pPr>
-            <w:r>
-              <w:t>Max: 24.9</w:t>
-            </w:r>
-          </w:p>
-          <w:p>
-            <w:pPr>
-              <w:pStyle w:val="ListParagraph"/>
-              <w:numPr>
-                <w:ilvl w:val="0"/>
-                <w:numId w:val="2"/>
-              </w:numPr>
-            </w:pPr>
-            <w:r>
-              <w:t>Min: 12.5</w:t>
-            </w:r>
-          </w:p>
-          <w:p>
-            <w:pPr>
-              <w:pStyle w:val="ListParagraph"/>
-              <w:numPr>
-                <w:ilvl w:val="0"/>
-                <w:numId w:val="2"/>
-              </w:numPr>
-            </w:pPr>
-            <w:r>
-              <w:t>Range: 12.4</w:t>
+            <w:proofErr w:type="spellStart"/>
+            <w:r>
+              <w:t>Bin.encodeVals</w:t>
+            </w:r>
+            <w:proofErr w:type="spellEnd"/>
+            <w:r>
+              <w:t>:</w:t>
+            </w:r>
+          </w:p>
+          <w:p>
+            <w:pPr>
+              <w:pStyle w:val="ListParagraph"/>
+              <w:numPr>
+                <w:ilvl w:val="0"/>
+                <w:numId w:val="2"/>
+              </w:numPr>
+            </w:pPr>
+            <w:r>
+              <w:t>Color: #003366</w:t>
             </w:r>
           </w:p>
           <w:p/>
           <w:p>
-            <w:r>
-              <w:t>Bin.encodeVals:</w:t>
-            </w:r>
-          </w:p>
-          <w:p>
-            <w:pPr>
-              <w:pStyle w:val="ListParagraph"/>
-              <w:numPr>
-                <w:ilvl w:val="0"/>
-                <w:numId w:val="2"/>
-              </w:numPr>
-            </w:pPr>
-            <w:r>
-              <w:t>Color: #67BDBB</w:t>
+            <w:proofErr w:type="spellStart"/>
+            <w:r>
+              <w:t>Bin.labelVals</w:t>
+            </w:r>
+            <w:proofErr w:type="spellEnd"/>
+            <w:r>
+              <w:t>[legend]:</w:t>
+            </w:r>
+          </w:p>
+          <w:p>
+            <w:pPr>
+              <w:pStyle w:val="ListParagraph"/>
+              <w:numPr>
+                <w:ilvl w:val="0"/>
+                <w:numId w:val="2"/>
+              </w:numPr>
+            </w:pPr>
+            <w:proofErr w:type="spellStart"/>
+            <w:r>
+              <w:t>rangeLabel</w:t>
+            </w:r>
+            <w:proofErr w:type="spellEnd"/>
+            <w:r>
+              <w:t>: “10.0 to 60.0”</w:t>
+            </w:r>
+          </w:p>
+          <w:p>
+            <w:pPr>
+              <w:pStyle w:val="ListParagraph"/>
+              <w:numPr>
+                <w:ilvl w:val="0"/>
+                <w:numId w:val="2"/>
+              </w:numPr>
+            </w:pPr>
+            <w:proofErr w:type="spellStart"/>
+            <w:r>
+              <w:t>minLabel</w:t>
+            </w:r>
+            <w:proofErr w:type="spellEnd"/>
+            <w:r>
+              <w:t xml:space="preserve">, </w:t>
+            </w:r>
+            <w:proofErr w:type="spellStart"/>
+            <w:r>
+              <w:t>maxLabel</w:t>
+            </w:r>
+            <w:proofErr w:type="spellEnd"/>
+            <w:r>
+              <w:t>: undefined</w:t>
             </w:r>
           </w:p>
           <w:p/>
           <w:p>
-            <w:r>
-              <w:t>Bin.labelVals[legend]:</w:t>
-            </w:r>
-          </w:p>
-          <w:p>
-            <w:pPr>
-              <w:pStyle w:val="ListParagraph"/>
-              <w:numPr>
-                <w:ilvl w:val="0"/>
-                <w:numId w:val="2"/>
-              </w:numPr>
-            </w:pPr>
-            <w:r>
-              <w:lastRenderedPageBreak/>
-              <w:t>rangeLabel: “12.5 to 24.9”</w:t>
-            </w:r>
-          </w:p>
-          <w:p>
-            <w:pPr>
-              <w:pStyle w:val="ListParagraph"/>
-              <w:numPr>
-                <w:ilvl w:val="0"/>
-                <w:numId w:val="2"/>
-              </w:numPr>
-            </w:pPr>
-            <w:r>
-              <w:t>minLabel: “US persons 12.5”</w:t>
-            </w:r>
-          </w:p>
-          <w:p>
-            <w:pPr>
-              <w:pStyle w:val="ListParagraph"/>
-              <w:numPr>
-                <w:ilvl w:val="0"/>
-                <w:numId w:val="2"/>
-              </w:numPr>
-            </w:pPr>
-            <w:r>
-              <w:t>maxLabel: undefined</w:t>
-            </w:r>
-          </w:p>
-          <w:p>
-            <w:r>
-              <w:t>Bin.labelVals[DEFAULT]</w:t>
-            </w:r>
-          </w:p>
-          <w:p>
-            <w:pPr>
-              <w:pStyle w:val="ListParagraph"/>
-              <w:numPr>
-                <w:ilvl w:val="0"/>
-                <w:numId w:val="2"/>
-              </w:numPr>
-            </w:pPr>
-            <w:r>
-              <w:t>rangeLabel: “12.5 – 24.9”</w:t>
-            </w:r>
-          </w:p>
-          <w:p>
-            <w:pPr>
-              <w:pStyle w:val="ListParagraph"/>
-              <w:numPr>
-                <w:ilvl w:val="0"/>
-                <w:numId w:val="2"/>
-              </w:numPr>
-            </w:pPr>
-            <w:r>
-              <w:t>minLabel: 12.5</w:t>
-            </w:r>
-          </w:p>
-          <w:p>
-            <w:pPr>
-              <w:pStyle w:val="ListParagraph"/>
-              <w:numPr>
-                <w:ilvl w:val="0"/>
-                <w:numId w:val="2"/>
-              </w:numPr>
-            </w:pPr>
-            <w:r>
-              <w:t>maxLabel: 24.9</w:t>
-            </w:r>
-          </w:p>
+            <w:proofErr w:type="spellStart"/>
+            <w:r>
+              <w:t>Bin.labelVals</w:t>
+            </w:r>
+            <w:proofErr w:type="spellEnd"/>
+            <w:r>
+              <w:t>[DEFAULT]:</w:t>
+            </w:r>
+          </w:p>
+          <w:p>
+            <w:pPr>
+              <w:pStyle w:val="ListParagraph"/>
+              <w:numPr>
+                <w:ilvl w:val="0"/>
+                <w:numId w:val="2"/>
+              </w:numPr>
+            </w:pPr>
+            <w:proofErr w:type="spellStart"/>
+            <w:r>
+              <w:t>rangeLabel</w:t>
+            </w:r>
+            <w:proofErr w:type="spellEnd"/>
+            <w:r>
+              <w:t>: “10.0 – 60.0”</w:t>
+            </w:r>
+          </w:p>
+          <w:p>
+            <w:pPr>
+              <w:pStyle w:val="ListParagraph"/>
+              <w:numPr>
+                <w:ilvl w:val="0"/>
+                <w:numId w:val="2"/>
+              </w:numPr>
+            </w:pPr>
+            <w:proofErr w:type="spellStart"/>
+            <w:r>
+              <w:t>minLabel</w:t>
+            </w:r>
+            <w:proofErr w:type="spellEnd"/>
+            <w:r>
+              <w:t>: 10.0</w:t>
+            </w:r>
+          </w:p>
+          <w:p>
+            <w:pPr>
+              <w:pStyle w:val="ListParagraph"/>
+              <w:numPr>
+                <w:ilvl w:val="0"/>
+                <w:numId w:val="2"/>
+              </w:numPr>
+            </w:pPr>
+            <w:proofErr w:type="spellStart"/>
+            <w:r>
+              <w:t>maxLabel</w:t>
+            </w:r>
+            <w:proofErr w:type="spellEnd"/>
+            <w:r>
+              <w:t>: 60.0</w:t>
+            </w:r>
+          </w:p>
+          <w:p/>
         </w:tc>
       </w:tr>
       <w:tr>
@@ -631,12 +550,11 @@
               <w:rPr>
                 <w:noProof/>
               </w:rPr>
-              <w:lastRenderedPageBreak/>
               <w:drawing>
-                <wp:inline distT="0" distB="0" distL="0" distR="0" wp14:anchorId="02BFE7E5" wp14:editId="172FE5DB">
-                  <wp:extent cx="1733333" cy="533333"/>
-                  <wp:effectExtent l="0" t="0" r="635" b="635"/>
-                  <wp:docPr id="4" name="Picture 4"/>
+                <wp:inline distT="0" distB="0" distL="0" distR="0" wp14:anchorId="396646C5" wp14:editId="23B5C41E">
+                  <wp:extent cx="1609524" cy="1276190"/>
+                  <wp:effectExtent l="0" t="0" r="0" b="635"/>
+                  <wp:docPr id="3" name="Picture 3"/>
                   <wp:cNvGraphicFramePr>
                     <a:graphicFrameLocks xmlns:a="http://schemas.openxmlformats.org/drawingml/2006/main" noChangeAspect="1"/>
                   </wp:cNvGraphicFramePr>
@@ -656,7 +574,7 @@
                         <pic:spPr>
                           <a:xfrm>
                             <a:off x="0" y="0"/>
-                            <a:ext cx="1733333" cy="533333"/>
+                            <a:ext cx="1609524" cy="1276190"/>
                           </a:xfrm>
                           <a:prstGeom prst="rect">
                             <a:avLst/>
@@ -675,71 +593,209 @@
             <w:tcW w:w="6385" w:type="dxa"/>
           </w:tcPr>
           <w:p>
-            <w:r>
-              <w:t>Bin.binVals:</w:t>
-            </w:r>
-          </w:p>
-          <w:p>
-            <w:pPr>
-              <w:pStyle w:val="ListParagraph"/>
-              <w:numPr>
-                <w:ilvl w:val="0"/>
-                <w:numId w:val="2"/>
-              </w:numPr>
-            </w:pPr>
-            <w:r>
-              <w:t>Max, Min, Range: can’t be determined from this graphic</w:t>
-            </w:r>
-            <w:r>
-              <w:t>, but there should be a numeric definition used to group data points</w:t>
+            <w:pPr>
+              <w:rPr>
+                <w:b/>
+                <w:i/>
+              </w:rPr>
+            </w:pPr>
+            <w:r>
+              <w:rPr>
+                <w:b/>
+                <w:i/>
+              </w:rPr>
+              <w:t>Third bin (12.5-24.9)</w:t>
             </w:r>
           </w:p>
           <w:p/>
           <w:p>
+            <w:proofErr w:type="spellStart"/>
+            <w:r>
+              <w:t>Bin.binVals</w:t>
+            </w:r>
+            <w:proofErr w:type="spellEnd"/>
+          </w:p>
+          <w:p>
+            <w:pPr>
+              <w:pStyle w:val="ListParagraph"/>
+              <w:numPr>
+                <w:ilvl w:val="0"/>
+                <w:numId w:val="2"/>
+              </w:numPr>
+            </w:pPr>
+            <w:r>
+              <w:t>Max: 24.9</w:t>
+            </w:r>
+          </w:p>
+          <w:p>
+            <w:pPr>
+              <w:pStyle w:val="ListParagraph"/>
+              <w:numPr>
+                <w:ilvl w:val="0"/>
+                <w:numId w:val="2"/>
+              </w:numPr>
+            </w:pPr>
+            <w:r>
+              <w:t>Min: 12.5</w:t>
+            </w:r>
+          </w:p>
+          <w:p>
+            <w:pPr>
+              <w:pStyle w:val="ListParagraph"/>
+              <w:numPr>
+                <w:ilvl w:val="0"/>
+                <w:numId w:val="2"/>
+              </w:numPr>
+            </w:pPr>
+            <w:r>
+              <w:t>Range: 12.4</w:t>
+            </w:r>
+          </w:p>
+          <w:p/>
+          <w:p>
+            <w:proofErr w:type="spellStart"/>
             <w:r>
               <w:t>Bin.encodeVals</w:t>
             </w:r>
-          </w:p>
-          <w:p>
-            <w:pPr>
-              <w:pStyle w:val="ListParagraph"/>
-              <w:numPr>
-                <w:ilvl w:val="0"/>
-                <w:numId w:val="2"/>
-              </w:numPr>
-            </w:pPr>
-            <w:r>
-              <w:t>Color: #0C1078</w:t>
+            <w:proofErr w:type="spellEnd"/>
+            <w:r>
+              <w:t>:</w:t>
+            </w:r>
+          </w:p>
+          <w:p>
+            <w:pPr>
+              <w:pStyle w:val="ListParagraph"/>
+              <w:numPr>
+                <w:ilvl w:val="0"/>
+                <w:numId w:val="2"/>
+              </w:numPr>
+            </w:pPr>
+            <w:r>
+              <w:t>Color: #67BDBB</w:t>
             </w:r>
           </w:p>
           <w:p/>
           <w:p>
-            <w:r>
-              <w:t>Bin.labelVals[legend]</w:t>
-            </w:r>
-          </w:p>
-          <w:p>
-            <w:pPr>
-              <w:pStyle w:val="ListParagraph"/>
-              <w:numPr>
-                <w:ilvl w:val="0"/>
-                <w:numId w:val="2"/>
-              </w:numPr>
-            </w:pPr>
-            <w:r>
-              <w:t>rangeLabel: “Above National Average (29 States)”</w:t>
-            </w:r>
-          </w:p>
-          <w:p>
-            <w:pPr>
-              <w:pStyle w:val="ListParagraph"/>
-              <w:numPr>
-                <w:ilvl w:val="0"/>
-                <w:numId w:val="2"/>
-              </w:numPr>
-            </w:pPr>
-            <w:r>
-              <w:t>minLabel, maxLabel: undefined</w:t>
+            <w:proofErr w:type="spellStart"/>
+            <w:r>
+              <w:t>Bin.labelVals</w:t>
+            </w:r>
+            <w:proofErr w:type="spellEnd"/>
+            <w:r>
+              <w:t>[legend]:</w:t>
+            </w:r>
+          </w:p>
+          <w:p>
+            <w:pPr>
+              <w:pStyle w:val="ListParagraph"/>
+              <w:numPr>
+                <w:ilvl w:val="0"/>
+                <w:numId w:val="2"/>
+              </w:numPr>
+            </w:pPr>
+            <w:proofErr w:type="spellStart"/>
+            <w:r>
+              <w:lastRenderedPageBreak/>
+              <w:t>rangeLabel</w:t>
+            </w:r>
+            <w:proofErr w:type="spellEnd"/>
+            <w:r>
+              <w:t>: “12.5 to 24.9”</w:t>
+            </w:r>
+          </w:p>
+          <w:p>
+            <w:pPr>
+              <w:pStyle w:val="ListParagraph"/>
+              <w:numPr>
+                <w:ilvl w:val="0"/>
+                <w:numId w:val="2"/>
+              </w:numPr>
+            </w:pPr>
+            <w:proofErr w:type="spellStart"/>
+            <w:r>
+              <w:t>minLabel</w:t>
+            </w:r>
+            <w:proofErr w:type="spellEnd"/>
+            <w:r>
+              <w:t>: “US persons 12.5”</w:t>
+            </w:r>
+          </w:p>
+          <w:p>
+            <w:pPr>
+              <w:pStyle w:val="ListParagraph"/>
+              <w:numPr>
+                <w:ilvl w:val="0"/>
+                <w:numId w:val="2"/>
+              </w:numPr>
+            </w:pPr>
+            <w:proofErr w:type="spellStart"/>
+            <w:r>
+              <w:t>maxLabel</w:t>
+            </w:r>
+            <w:proofErr w:type="spellEnd"/>
+            <w:r>
+              <w:t>: undefined</w:t>
+            </w:r>
+          </w:p>
+          <w:p>
+            <w:proofErr w:type="spellStart"/>
+            <w:r>
+              <w:t>Bin.labelVals</w:t>
+            </w:r>
+            <w:proofErr w:type="spellEnd"/>
+            <w:r>
+              <w:t>[DEFAULT]</w:t>
+            </w:r>
+          </w:p>
+          <w:p>
+            <w:pPr>
+              <w:pStyle w:val="ListParagraph"/>
+              <w:numPr>
+                <w:ilvl w:val="0"/>
+                <w:numId w:val="2"/>
+              </w:numPr>
+            </w:pPr>
+            <w:proofErr w:type="spellStart"/>
+            <w:r>
+              <w:t>rangeLabel</w:t>
+            </w:r>
+            <w:proofErr w:type="spellEnd"/>
+            <w:r>
+              <w:t>: “12.5 – 24.9”</w:t>
+            </w:r>
+          </w:p>
+          <w:p>
+            <w:pPr>
+              <w:pStyle w:val="ListParagraph"/>
+              <w:numPr>
+                <w:ilvl w:val="0"/>
+                <w:numId w:val="2"/>
+              </w:numPr>
+            </w:pPr>
+            <w:proofErr w:type="spellStart"/>
+            <w:r>
+              <w:t>minLabel</w:t>
+            </w:r>
+            <w:proofErr w:type="spellEnd"/>
+            <w:r>
+              <w:t>: 12.5</w:t>
+            </w:r>
+          </w:p>
+          <w:p>
+            <w:pPr>
+              <w:pStyle w:val="ListParagraph"/>
+              <w:numPr>
+                <w:ilvl w:val="0"/>
+                <w:numId w:val="2"/>
+              </w:numPr>
+            </w:pPr>
+            <w:proofErr w:type="spellStart"/>
+            <w:r>
+              <w:t>maxLabel</w:t>
+            </w:r>
+            <w:proofErr w:type="spellEnd"/>
+            <w:r>
+              <w:t>: 24.9</w:t>
             </w:r>
           </w:p>
         </w:tc>
@@ -750,20 +806,16 @@
             <w:tcW w:w="2965" w:type="dxa"/>
           </w:tcPr>
           <w:p>
-            <w:pPr>
+            <w:r>
               <w:rPr>
                 <w:noProof/>
               </w:rPr>
-            </w:pPr>
-            <w:r>
-              <w:rPr>
-                <w:noProof/>
-              </w:rPr>
+              <w:lastRenderedPageBreak/>
               <w:drawing>
-                <wp:inline distT="0" distB="0" distL="0" distR="0" wp14:anchorId="14EE08C8" wp14:editId="0018D995">
-                  <wp:extent cx="2141443" cy="2600325"/>
-                  <wp:effectExtent l="0" t="0" r="0" b="0"/>
-                  <wp:docPr id="5" name="Picture 5"/>
+                <wp:inline distT="0" distB="0" distL="0" distR="0" wp14:anchorId="3AC654FB" wp14:editId="65B6F8ED">
+                  <wp:extent cx="1733333" cy="533333"/>
+                  <wp:effectExtent l="0" t="0" r="635" b="635"/>
+                  <wp:docPr id="4" name="Picture 4"/>
                   <wp:cNvGraphicFramePr>
                     <a:graphicFrameLocks xmlns:a="http://schemas.openxmlformats.org/drawingml/2006/main" noChangeAspect="1"/>
                   </wp:cNvGraphicFramePr>
@@ -783,6 +835,164 @@
                         <pic:spPr>
                           <a:xfrm>
                             <a:off x="0" y="0"/>
+                            <a:ext cx="1733333" cy="533333"/>
+                          </a:xfrm>
+                          <a:prstGeom prst="rect">
+                            <a:avLst/>
+                          </a:prstGeom>
+                        </pic:spPr>
+                      </pic:pic>
+                    </a:graphicData>
+                  </a:graphic>
+                </wp:inline>
+              </w:drawing>
+            </w:r>
+          </w:p>
+        </w:tc>
+        <w:tc>
+          <w:tcPr>
+            <w:tcW w:w="6385" w:type="dxa"/>
+          </w:tcPr>
+          <w:p>
+            <w:proofErr w:type="spellStart"/>
+            <w:r>
+              <w:t>Bin.binVals</w:t>
+            </w:r>
+            <w:proofErr w:type="spellEnd"/>
+            <w:r>
+              <w:t>:</w:t>
+            </w:r>
+          </w:p>
+          <w:p>
+            <w:pPr>
+              <w:pStyle w:val="ListParagraph"/>
+              <w:numPr>
+                <w:ilvl w:val="0"/>
+                <w:numId w:val="2"/>
+              </w:numPr>
+            </w:pPr>
+            <w:r>
+              <w:t>Max, Min, Range: can’t be determined from this graphic</w:t>
+            </w:r>
+            <w:r>
+              <w:t>, but there should be a numeric definition used to group data points</w:t>
+            </w:r>
+          </w:p>
+          <w:p/>
+          <w:p>
+            <w:proofErr w:type="spellStart"/>
+            <w:r>
+              <w:t>Bin.encodeVals</w:t>
+            </w:r>
+            <w:proofErr w:type="spellEnd"/>
+          </w:p>
+          <w:p>
+            <w:pPr>
+              <w:pStyle w:val="ListParagraph"/>
+              <w:numPr>
+                <w:ilvl w:val="0"/>
+                <w:numId w:val="2"/>
+              </w:numPr>
+            </w:pPr>
+            <w:r>
+              <w:t>Color: #0C1078</w:t>
+            </w:r>
+          </w:p>
+          <w:p/>
+          <w:p>
+            <w:proofErr w:type="spellStart"/>
+            <w:r>
+              <w:t>Bin.labelVals</w:t>
+            </w:r>
+            <w:proofErr w:type="spellEnd"/>
+            <w:r>
+              <w:t>[legend]</w:t>
+            </w:r>
+          </w:p>
+          <w:p>
+            <w:pPr>
+              <w:pStyle w:val="ListParagraph"/>
+              <w:numPr>
+                <w:ilvl w:val="0"/>
+                <w:numId w:val="2"/>
+              </w:numPr>
+            </w:pPr>
+            <w:proofErr w:type="spellStart"/>
+            <w:r>
+              <w:t>rangeLabel</w:t>
+            </w:r>
+            <w:proofErr w:type="spellEnd"/>
+            <w:r>
+              <w:t>: “Above National Average (29 States)”</w:t>
+            </w:r>
+          </w:p>
+          <w:p>
+            <w:pPr>
+              <w:pStyle w:val="ListParagraph"/>
+              <w:numPr>
+                <w:ilvl w:val="0"/>
+                <w:numId w:val="2"/>
+              </w:numPr>
+            </w:pPr>
+            <w:proofErr w:type="spellStart"/>
+            <w:r>
+              <w:t>minLabel</w:t>
+            </w:r>
+            <w:proofErr w:type="spellEnd"/>
+            <w:r>
+              <w:t xml:space="preserve">, </w:t>
+            </w:r>
+            <w:proofErr w:type="spellStart"/>
+            <w:r>
+              <w:t>maxLabel</w:t>
+            </w:r>
+            <w:proofErr w:type="spellEnd"/>
+            <w:r>
+              <w:t>: undefined</w:t>
+            </w:r>
+          </w:p>
+        </w:tc>
+      </w:tr>
+      <w:tr>
+        <w:tc>
+          <w:tcPr>
+            <w:tcW w:w="2965" w:type="dxa"/>
+          </w:tcPr>
+          <w:p>
+            <w:pPr>
+              <w:rPr>
+                <w:noProof/>
+              </w:rPr>
+            </w:pPr>
+            <w:commentRangeStart w:id="0"/>
+            <w:r>
+              <w:rPr>
+                <w:noProof/>
+              </w:rPr>
+              <w:drawing>
+                <wp:inline distT="0" distB="0" distL="0" distR="0" wp14:anchorId="56E70979" wp14:editId="78634883">
+                  <wp:extent cx="2141443" cy="2600325"/>
+                  <wp:effectExtent l="0" t="0" r="0" b="0"/>
+                  <wp:docPr id="5" name="Picture 5"/>
+                  <wp:cNvGraphicFramePr>
+                    <a:graphicFrameLocks xmlns:a="http://schemas.openxmlformats.org/drawingml/2006/main" noChangeAspect="1"/>
+                  </wp:cNvGraphicFramePr>
+                  <a:graphic xmlns:a="http://schemas.openxmlformats.org/drawingml/2006/main">
+                    <a:graphicData uri="http://schemas.openxmlformats.org/drawingml/2006/picture">
+                      <pic:pic xmlns:pic="http://schemas.openxmlformats.org/drawingml/2006/picture">
+                        <pic:nvPicPr>
+                          <pic:cNvPr id="1" name=""/>
+                          <pic:cNvPicPr/>
+                        </pic:nvPicPr>
+                        <pic:blipFill>
+                          <a:blip r:embed="rId10"/>
+                          <a:stretch>
+                            <a:fillRect/>
+                          </a:stretch>
+                        </pic:blipFill>
+                        <pic:spPr>
+                          <a:xfrm>
+                            <a:off x="0" y="0"/>
                             <a:ext cx="2158837" cy="2621446"/>
                           </a:xfrm>
                           <a:prstGeom prst="rect">
@@ -795,6 +1005,13 @@
                 </wp:inline>
               </w:drawing>
             </w:r>
+            <w:commentRangeEnd w:id="0"/>
+            <w:r>
+              <w:rPr>
+                <w:rStyle w:val="CommentReference"/>
+              </w:rPr>
+              <w:commentReference w:id="0"/>
+            </w:r>
           </w:p>
         </w:tc>
         <w:tc>
@@ -802,8 +1019,13 @@
             <w:tcW w:w="6385" w:type="dxa"/>
           </w:tcPr>
           <w:p>
-            <w:r>
-              <w:t>Bin.binVals:</w:t>
+            <w:proofErr w:type="spellStart"/>
+            <w:r>
+              <w:t>Bin.binVals</w:t>
+            </w:r>
+            <w:proofErr w:type="spellEnd"/>
+            <w:r>
+              <w:t>:</w:t>
             </w:r>
           </w:p>
           <w:p>
@@ -844,8 +1066,13 @@
           </w:p>
           <w:p/>
           <w:p>
-            <w:r>
-              <w:t>Bin.encodeVals:</w:t>
+            <w:proofErr w:type="spellStart"/>
+            <w:r>
+              <w:t>Bin.encodeVals</w:t>
+            </w:r>
+            <w:proofErr w:type="spellEnd"/>
+            <w:r>
+              <w:t>:</w:t>
             </w:r>
           </w:p>
           <w:p>
@@ -862,56 +1089,81 @@
           </w:p>
           <w:p/>
           <w:p>
-            <w:r>
-              <w:t>Bin.labelVals[DEFAULT]:</w:t>
-            </w:r>
-          </w:p>
-          <w:p>
-            <w:pPr>
-              <w:pStyle w:val="ListParagraph"/>
-              <w:numPr>
-                <w:ilvl w:val="0"/>
-                <w:numId w:val="2"/>
-              </w:numPr>
-            </w:pPr>
-            <w:r>
-              <w:t>rangeLabel: “253.8 – 328.6”</w:t>
-            </w:r>
-          </w:p>
-          <w:p>
-            <w:pPr>
-              <w:pStyle w:val="ListParagraph"/>
-              <w:numPr>
-                <w:ilvl w:val="0"/>
-                <w:numId w:val="2"/>
-              </w:numPr>
-            </w:pPr>
-            <w:r>
-              <w:t>minLabel: 253.8</w:t>
-            </w:r>
-          </w:p>
-          <w:p>
-            <w:pPr>
-              <w:pStyle w:val="ListParagraph"/>
-              <w:numPr>
-                <w:ilvl w:val="0"/>
-                <w:numId w:val="2"/>
-              </w:numPr>
-            </w:pPr>
-            <w:r>
-              <w:t>maxLabel: 328.6</w:t>
+            <w:proofErr w:type="spellStart"/>
+            <w:r>
+              <w:t>Bin.labelVals</w:t>
+            </w:r>
+            <w:proofErr w:type="spellEnd"/>
+            <w:r>
+              <w:t>[DEFAULT]:</w:t>
+            </w:r>
+          </w:p>
+          <w:p>
+            <w:pPr>
+              <w:pStyle w:val="ListParagraph"/>
+              <w:numPr>
+                <w:ilvl w:val="0"/>
+                <w:numId w:val="2"/>
+              </w:numPr>
+            </w:pPr>
+            <w:proofErr w:type="spellStart"/>
+            <w:r>
+              <w:t>rangeLabel</w:t>
+            </w:r>
+            <w:proofErr w:type="spellEnd"/>
+            <w:r>
+              <w:t>: “253.8 – 328.6”</w:t>
+            </w:r>
+          </w:p>
+          <w:p>
+            <w:pPr>
+              <w:pStyle w:val="ListParagraph"/>
+              <w:numPr>
+                <w:ilvl w:val="0"/>
+                <w:numId w:val="2"/>
+              </w:numPr>
+            </w:pPr>
+            <w:proofErr w:type="spellStart"/>
+            <w:r>
+              <w:t>minLabel</w:t>
+            </w:r>
+            <w:proofErr w:type="spellEnd"/>
+            <w:r>
+              <w:t>: 253.8</w:t>
+            </w:r>
+          </w:p>
+          <w:p>
+            <w:pPr>
+              <w:pStyle w:val="ListParagraph"/>
+              <w:numPr>
+                <w:ilvl w:val="0"/>
+                <w:numId w:val="2"/>
+              </w:numPr>
+            </w:pPr>
+            <w:proofErr w:type="spellStart"/>
+            <w:r>
+              <w:t>maxLabel</w:t>
+            </w:r>
+            <w:proofErr w:type="spellEnd"/>
+            <w:r>
+              <w:t>: 328.6</w:t>
             </w:r>
           </w:p>
           <w:p/>
           <w:p>
-            <w:r>
-              <w:t>Bin.labelVals[</w:t>
-            </w:r>
+            <w:proofErr w:type="spellStart"/>
+            <w:r>
+              <w:t>Bin.labelVals</w:t>
+            </w:r>
+            <w:proofErr w:type="spellEnd"/>
+            <w:r>
+              <w:t>[</w:t>
+            </w:r>
+            <w:proofErr w:type="spellStart"/>
             <w:r>
               <w:t>compRate</w:t>
             </w:r>
-            <w:bookmarkStart w:id="0" w:name="_GoBack"/>
-            <w:bookmarkEnd w:id="0"/>
+            <w:proofErr w:type="spellEnd"/>
             <w:r>
               <w:t>]:</w:t>
             </w:r>
@@ -924,8 +1176,13 @@
                 <w:numId w:val="2"/>
               </w:numPr>
             </w:pPr>
-            <w:r>
-              <w:t>rangeLabel: “1.24 – 1.60”</w:t>
+            <w:proofErr w:type="spellStart"/>
+            <w:r>
+              <w:t>rangeLabel</w:t>
+            </w:r>
+            <w:proofErr w:type="spellEnd"/>
+            <w:r>
+              <w:t>: “1.24 – 1.60”</w:t>
             </w:r>
           </w:p>
         </w:tc>
@@ -940,6 +1197,43 @@
     </w:sectPr>
   </w:body>
 </w:document>
+</file>
+
+<file path=word/comments.xml><?xml version="1.0" encoding="utf-8"?>
+<w:comments xmlns:wpc="http://schemas.microsoft.com/office/word/2010/wordprocessingCanvas" xmlns:mc="http://schemas.openxmlformats.org/markup-compatibility/2006" xmlns:o="urn:schemas-microsoft-com:office:office" xmlns:r="http://schemas.openxmlformats.org/officeDocument/2006/relationships" xmlns:m="http://schemas.openxmlformats.org/officeDocument/2006/math" xmlns:v="urn:schemas-microsoft-com:vml" xmlns:wp14="http://schemas.microsoft.com/office/word/2010/wordprocessingDrawing" xmlns:wp="http://schemas.openxmlformats.org/drawingml/2006/wordprocessingDrawing" xmlns:w10="urn:schemas-microsoft-com:office:word" xmlns:w="http://schemas.openxmlformats.org/wordprocessingml/2006/main" xmlns:w14="http://schemas.microsoft.com/office/word/2010/wordml" xmlns:w15="http://schemas.microsoft.com/office/word/2012/wordml" xmlns:wpg="http://schemas.microsoft.com/office/word/2010/wordprocessingGroup" xmlns:wpi="http://schemas.microsoft.com/office/word/2010/wordprocessingInk" xmlns:wne="http://schemas.microsoft.com/office/word/2006/wordml" xmlns:wps="http://schemas.microsoft.com/office/word/2010/wordprocessingShape" mc:Ignorable="w14 w15 wp14">
+  <w:comment w:id="0" w:author="Sarah Battersby" w:date="2016-05-09T13:59:00Z" w:initials="SB">
+    <w:p>
+      <w:pPr>
+        <w:pStyle w:val="CommentText"/>
+      </w:pPr>
+      <w:r>
+        <w:rPr>
+          <w:rStyle w:val="CommentReference"/>
+        </w:rPr>
+        <w:annotationRef/>
+      </w:r>
+      <w:r>
+        <w:t xml:space="preserve">Note two different labels for each color chip.  Two items from </w:t>
+      </w:r>
+      <w:proofErr w:type="spellStart"/>
+      <w:r>
+        <w:t>Bin.labelVals</w:t>
+      </w:r>
+      <w:proofErr w:type="spellEnd"/>
+      <w:r>
+        <w:t xml:space="preserve"> are used</w:t>
+      </w:r>
+      <w:bookmarkStart w:id="1" w:name="_GoBack"/>
+      <w:bookmarkEnd w:id="1"/>
+    </w:p>
+  </w:comment>
+</w:comments>
+</file>
+
+<file path=word/commentsExtended.xml><?xml version="1.0" encoding="utf-8"?>
+<w15:commentsEx xmlns:wpc="http://schemas.microsoft.com/office/word/2010/wordprocessingCanvas" xmlns:mc="http://schemas.openxmlformats.org/markup-compatibility/2006" xmlns:o="urn:schemas-microsoft-com:office:office" xmlns:r="http://schemas.openxmlformats.org/officeDocument/2006/relationships" xmlns:m="http://schemas.openxmlformats.org/officeDocument/2006/math" xmlns:v="urn:schemas-microsoft-com:vml" xmlns:wp14="http://schemas.microsoft.com/office/word/2010/wordprocessingDrawing" xmlns:wp="http://schemas.openxmlformats.org/drawingml/2006/wordprocessingDrawing" xmlns:w10="urn:schemas-microsoft-com:office:word" xmlns:w="http://schemas.openxmlformats.org/wordprocessingml/2006/main" xmlns:w14="http://schemas.microsoft.com/office/word/2010/wordml" xmlns:w15="http://schemas.microsoft.com/office/word/2012/wordml" xmlns:wpg="http://schemas.microsoft.com/office/word/2010/wordprocessingGroup" xmlns:wpi="http://schemas.microsoft.com/office/word/2010/wordprocessingInk" xmlns:wne="http://schemas.microsoft.com/office/word/2006/wordml" xmlns:wps="http://schemas.microsoft.com/office/word/2010/wordprocessingShape" mc:Ignorable="w14 w15 wp14">
+  <w15:commentEx w15:paraId="13E1B677" w15:done="0"/>
+</w15:commentsEx>
 </file>
 
 <file path=word/numbering.xml><?xml version="1.0" encoding="utf-8"?>
@@ -1177,6 +1471,14 @@
     <w:abstractNumId w:val="1"/>
   </w:num>
 </w:numbering>
+</file>
+
+<file path=word/people.xml><?xml version="1.0" encoding="utf-8"?>
+<w15:people xmlns:wpc="http://schemas.microsoft.com/office/word/2010/wordprocessingCanvas" xmlns:mc="http://schemas.openxmlformats.org/markup-compatibility/2006" xmlns:o="urn:schemas-microsoft-com:office:office" xmlns:r="http://schemas.openxmlformats.org/officeDocument/2006/relationships" xmlns:m="http://schemas.openxmlformats.org/officeDocument/2006/math" xmlns:v="urn:schemas-microsoft-com:vml" xmlns:wp14="http://schemas.microsoft.com/office/word/2010/wordprocessingDrawing" xmlns:wp="http://schemas.openxmlformats.org/drawingml/2006/wordprocessingDrawing" xmlns:w10="urn:schemas-microsoft-com:office:word" xmlns:w="http://schemas.openxmlformats.org/wordprocessingml/2006/main" xmlns:w14="http://schemas.microsoft.com/office/word/2010/wordml" xmlns:w15="http://schemas.microsoft.com/office/word/2012/wordml" xmlns:wpg="http://schemas.microsoft.com/office/word/2010/wordprocessingGroup" xmlns:wpi="http://schemas.microsoft.com/office/word/2010/wordprocessingInk" xmlns:wne="http://schemas.microsoft.com/office/word/2006/wordml" xmlns:wps="http://schemas.microsoft.com/office/word/2010/wordprocessingShape" mc:Ignorable="w14 w15 wp14">
+  <w15:person w15:author="Sarah Battersby">
+    <w15:presenceInfo w15:providerId="AD" w15:userId="S-1-5-21-1674886584-3431957878-314445162-45813"/>
+  </w15:person>
+</w15:people>
 </file>
 
 <file path=word/styles.xml><?xml version="1.0" encoding="utf-8"?>
@@ -1630,6 +1932,104 @@
       <w:contextualSpacing/>
     </w:pPr>
   </w:style>
+  <w:style w:type="character" w:styleId="CommentReference">
+    <w:name w:val="annotation reference"/>
+    <w:basedOn w:val="DefaultParagraphFont"/>
+    <w:uiPriority w:val="99"/>
+    <w:semiHidden/>
+    <w:unhideWhenUsed/>
+    <w:rsid w:val="00286EB0"/>
+    <w:rPr>
+      <w:sz w:val="16"/>
+      <w:szCs w:val="16"/>
+    </w:rPr>
+  </w:style>
+  <w:style w:type="paragraph" w:styleId="CommentText">
+    <w:name w:val="annotation text"/>
+    <w:basedOn w:val="Normal"/>
+    <w:link w:val="CommentTextChar"/>
+    <w:uiPriority w:val="99"/>
+    <w:semiHidden/>
+    <w:unhideWhenUsed/>
+    <w:rsid w:val="00286EB0"/>
+    <w:pPr>
+      <w:spacing w:line="240" w:lineRule="auto"/>
+    </w:pPr>
+    <w:rPr>
+      <w:sz w:val="20"/>
+      <w:szCs w:val="20"/>
+    </w:rPr>
+  </w:style>
+  <w:style w:type="character" w:customStyle="1" w:styleId="CommentTextChar">
+    <w:name w:val="Comment Text Char"/>
+    <w:basedOn w:val="DefaultParagraphFont"/>
+    <w:link w:val="CommentText"/>
+    <w:uiPriority w:val="99"/>
+    <w:semiHidden/>
+    <w:rsid w:val="00286EB0"/>
+    <w:rPr>
+      <w:sz w:val="20"/>
+      <w:szCs w:val="20"/>
+    </w:rPr>
+  </w:style>
+  <w:style w:type="paragraph" w:styleId="CommentSubject">
+    <w:name w:val="annotation subject"/>
+    <w:basedOn w:val="CommentText"/>
+    <w:next w:val="CommentText"/>
+    <w:link w:val="CommentSubjectChar"/>
+    <w:uiPriority w:val="99"/>
+    <w:semiHidden/>
+    <w:unhideWhenUsed/>
+    <w:rsid w:val="00286EB0"/>
+    <w:rPr>
+      <w:b/>
+      <w:bCs/>
+    </w:rPr>
+  </w:style>
+  <w:style w:type="character" w:customStyle="1" w:styleId="CommentSubjectChar">
+    <w:name w:val="Comment Subject Char"/>
+    <w:basedOn w:val="CommentTextChar"/>
+    <w:link w:val="CommentSubject"/>
+    <w:uiPriority w:val="99"/>
+    <w:semiHidden/>
+    <w:rsid w:val="00286EB0"/>
+    <w:rPr>
+      <w:b/>
+      <w:bCs/>
+      <w:sz w:val="20"/>
+      <w:szCs w:val="20"/>
+    </w:rPr>
+  </w:style>
+  <w:style w:type="paragraph" w:styleId="BalloonText">
+    <w:name w:val="Balloon Text"/>
+    <w:basedOn w:val="Normal"/>
+    <w:link w:val="BalloonTextChar"/>
+    <w:uiPriority w:val="99"/>
+    <w:semiHidden/>
+    <w:unhideWhenUsed/>
+    <w:rsid w:val="00286EB0"/>
+    <w:pPr>
+      <w:spacing w:after="0" w:line="240" w:lineRule="auto"/>
+    </w:pPr>
+    <w:rPr>
+      <w:rFonts w:ascii="Segoe UI" w:hAnsi="Segoe UI" w:cs="Segoe UI"/>
+      <w:sz w:val="18"/>
+      <w:szCs w:val="18"/>
+    </w:rPr>
+  </w:style>
+  <w:style w:type="character" w:customStyle="1" w:styleId="BalloonTextChar">
+    <w:name w:val="Balloon Text Char"/>
+    <w:basedOn w:val="DefaultParagraphFont"/>
+    <w:link w:val="BalloonText"/>
+    <w:uiPriority w:val="99"/>
+    <w:semiHidden/>
+    <w:rsid w:val="00286EB0"/>
+    <w:rPr>
+      <w:rFonts w:ascii="Segoe UI" w:hAnsi="Segoe UI" w:cs="Segoe UI"/>
+      <w:sz w:val="18"/>
+      <w:szCs w:val="18"/>
+    </w:rPr>
+  </w:style>
 </w:styles>
 </file>
 
@@ -1892,4 +2292,16 @@
     </a:ext>
   </a:extLst>
 </a:theme>
+</file>
+
+<file path=customXml/item1.xml><?xml version="1.0" encoding="utf-8"?>
+<b:Sources xmlns:b="http://schemas.openxmlformats.org/officeDocument/2006/bibliography" xmlns="http://schemas.openxmlformats.org/officeDocument/2006/bibliography" SelectedStyle="\APASixthEditionOfficeOnline.xsl" StyleName="APA" Version="6"/>
+</file>
+
+<file path=customXml/itemProps1.xml><?xml version="1.0" encoding="utf-8"?>
+<ds:datastoreItem xmlns:ds="http://schemas.openxmlformats.org/officeDocument/2006/customXml" ds:itemID="{5F915C3B-B3C9-4ACD-9E41-87B79FFFC457}">
+  <ds:schemaRefs>
+    <ds:schemaRef ds:uri="http://schemas.openxmlformats.org/officeDocument/2006/bibliography"/>
+  </ds:schemaRefs>
+</ds:datastoreItem>
 </file>
</xml_diff>